<commit_message>
Update process project report
</commit_message>
<xml_diff>
--- a/SEP/Documentation/Process Report/0 Process Report - Fly High.docx
+++ b/SEP/Documentation/Process Report/0 Process Report - Fly High.docx
@@ -2079,45 +2079,16 @@
       <w:r>
         <w:rPr>
           <w:noProof/>
-          <w:lang w:val="en-US"/>
         </w:rPr>
         <w:drawing>
-          <wp:inline distT="0" distB="0" distL="0" distR="0">
-            <wp:extent cx="5476351" cy="3156114"/>
-            <wp:effectExtent l="0" t="0" r="0" b="6350"/>
-            <wp:docPr id="4" name="Picture 4" descr="A screenshot of a cell phone&#10;&#10;Description generated with very high confidence"/>
-            <wp:cNvGraphicFramePr>
-              <a:graphicFrameLocks xmlns:a="http://schemas.openxmlformats.org/drawingml/2006/main" noChangeAspect="1"/>
-            </wp:cNvGraphicFramePr>
+          <wp:inline distT="0" distB="0" distL="0" distR="0" wp14:anchorId="415D0307" wp14:editId="2849F8BD">
+            <wp:extent cx="5400040" cy="3064888"/>
+            <wp:effectExtent l="0" t="0" r="10160" b="2540"/>
+            <wp:docPr id="5" name="Chart 5"/>
+            <wp:cNvGraphicFramePr/>
             <a:graphic xmlns:a="http://schemas.openxmlformats.org/drawingml/2006/main">
-              <a:graphicData uri="http://schemas.openxmlformats.org/drawingml/2006/picture">
-                <pic:pic xmlns:pic="http://schemas.openxmlformats.org/drawingml/2006/picture">
-                  <pic:nvPicPr>
-                    <pic:cNvPr id="4" name="Capture.PNG"/>
-                    <pic:cNvPicPr/>
-                  </pic:nvPicPr>
-                  <pic:blipFill>
-                    <a:blip r:embed="rId15">
-                      <a:extLst>
-                        <a:ext uri="{28A0092B-C50C-407E-A947-70E740481C1C}">
-                          <a14:useLocalDpi xmlns:a14="http://schemas.microsoft.com/office/drawing/2010/main" val="0"/>
-                        </a:ext>
-                      </a:extLst>
-                    </a:blip>
-                    <a:stretch>
-                      <a:fillRect/>
-                    </a:stretch>
-                  </pic:blipFill>
-                  <pic:spPr>
-                    <a:xfrm>
-                      <a:off x="0" y="0"/>
-                      <a:ext cx="5478140" cy="3157145"/>
-                    </a:xfrm>
-                    <a:prstGeom prst="rect">
-                      <a:avLst/>
-                    </a:prstGeom>
-                  </pic:spPr>
-                </pic:pic>
+              <a:graphicData uri="http://schemas.openxmlformats.org/drawingml/2006/chart">
+                <c:chart xmlns:c="http://schemas.openxmlformats.org/drawingml/2006/chart" xmlns:r="http://schemas.openxmlformats.org/officeDocument/2006/relationships" r:id="rId15"/>
               </a:graphicData>
             </a:graphic>
           </wp:inline>
@@ -2132,6 +2103,8 @@
           <w:lang w:val="en-US"/>
         </w:rPr>
       </w:pPr>
+      <w:bookmarkStart w:id="4" w:name="_GoBack"/>
+      <w:bookmarkEnd w:id="4"/>
       <w:r>
         <w:rPr>
           <w:i/>
@@ -2425,7 +2398,7 @@
           <w:lang w:val="en-US"/>
         </w:rPr>
       </w:pPr>
-      <w:bookmarkStart w:id="4" w:name="_Toc515961398"/>
+      <w:bookmarkStart w:id="5" w:name="_Toc515961398"/>
       <w:r>
         <w:rPr>
           <w:lang w:val="en-US"/>
@@ -2433,7 +2406,7 @@
         <w:lastRenderedPageBreak/>
         <w:t>Group Description</w:t>
       </w:r>
-      <w:bookmarkEnd w:id="4"/>
+      <w:bookmarkEnd w:id="5"/>
     </w:p>
     <w:p>
       <w:pPr>
@@ -3376,7 +3349,7 @@
           <w:lang w:val="en-US"/>
         </w:rPr>
       </w:pPr>
-      <w:bookmarkStart w:id="5" w:name="_Toc515961399"/>
+      <w:bookmarkStart w:id="6" w:name="_Toc515961399"/>
       <w:r>
         <w:rPr>
           <w:lang w:val="en-US"/>
@@ -3384,7 +3357,7 @@
         <w:lastRenderedPageBreak/>
         <w:t>Project Initiation</w:t>
       </w:r>
-      <w:bookmarkEnd w:id="5"/>
+      <w:bookmarkEnd w:id="6"/>
     </w:p>
     <w:p>
       <w:pPr>
@@ -5401,7 +5374,7 @@
           <w:lang w:val="en-US"/>
         </w:rPr>
       </w:pPr>
-      <w:bookmarkStart w:id="6" w:name="_Toc515961400"/>
+      <w:bookmarkStart w:id="7" w:name="_Toc515961400"/>
       <w:r>
         <w:rPr>
           <w:lang w:val="en-US"/>
@@ -5409,7 +5382,7 @@
         <w:lastRenderedPageBreak/>
         <w:t>Project Description</w:t>
       </w:r>
-      <w:bookmarkEnd w:id="6"/>
+      <w:bookmarkEnd w:id="7"/>
     </w:p>
     <w:p>
       <w:pPr>
@@ -8842,7 +8815,7 @@
           <w:lang w:val="en-US"/>
         </w:rPr>
       </w:pPr>
-      <w:bookmarkStart w:id="7" w:name="_Toc515961401"/>
+      <w:bookmarkStart w:id="8" w:name="_Toc515961401"/>
       <w:r>
         <w:rPr>
           <w:lang w:val="en-US"/>
@@ -8850,7 +8823,7 @@
         <w:lastRenderedPageBreak/>
         <w:t>Project Execution</w:t>
       </w:r>
-      <w:bookmarkEnd w:id="7"/>
+      <w:bookmarkEnd w:id="8"/>
     </w:p>
     <w:p>
       <w:pPr>
@@ -9007,6 +8980,9 @@
         </w:rPr>
       </w:pPr>
       <w:r>
+        <w:rPr>
+          <w:noProof/>
+        </w:rPr>
         <w:drawing>
           <wp:inline distT="0" distB="0" distL="0" distR="0">
             <wp:extent cx="5399405" cy="5091289"/>
@@ -10270,7 +10246,7 @@
           <w:lang w:val="en-US"/>
         </w:rPr>
       </w:pPr>
-      <w:bookmarkStart w:id="8" w:name="_Toc515961402"/>
+      <w:bookmarkStart w:id="9" w:name="_Toc515961402"/>
       <w:r>
         <w:rPr>
           <w:lang w:val="en-US"/>
@@ -10278,7 +10254,7 @@
         <w:lastRenderedPageBreak/>
         <w:t>Personal Reflections</w:t>
       </w:r>
-      <w:bookmarkEnd w:id="8"/>
+      <w:bookmarkEnd w:id="9"/>
     </w:p>
     <w:p>
       <w:pPr>
@@ -10559,16 +10535,7 @@
           <w:i/>
           <w:lang w:val="en-US"/>
         </w:rPr>
-        <w:t>Except for the new way of organizing work, the fact that we already knew each other well was also very helpful. This time everybody was prepared a way better and appreciated what we can expect from the future</w:t>
-      </w:r>
-      <w:bookmarkStart w:id="9" w:name="_GoBack"/>
-      <w:bookmarkEnd w:id="9"/>
-      <w:r>
-        <w:rPr>
-          <w:i/>
-          <w:lang w:val="en-US"/>
-        </w:rPr>
-        <w:t>. Thanks to a lot of practice, patience and effort, we managed to achieve what we set for ourselves and the result is something that we are not ashamed of.</w:t>
+        <w:t>Except for the new way of organizing work, the fact that we already knew each other well was also very helpful. This time everybody was prepared a way better and appreciated what we can expect from the future. Thanks to a lot of practice, patience and effort, we managed to achieve what we set for ourselves and the result is something that we are not ashamed of.</w:t>
       </w:r>
       <w:r>
         <w:rPr>
@@ -11091,6 +11058,7 @@
         <w:docPartUnique/>
       </w:docPartObj>
     </w:sdtPr>
+    <w:sdtEndPr/>
     <w:sdtContent>
       <w:p>
         <w:pPr>
@@ -11137,6 +11105,7 @@
         <w:docPartUnique/>
       </w:docPartObj>
     </w:sdtPr>
+    <w:sdtEndPr/>
     <w:sdtContent>
       <w:p>
         <w:pPr>
@@ -17521,6 +17490,1346 @@
 </w:styles>
 </file>
 
+<file path=word/charts/chart1.xml><?xml version="1.0" encoding="utf-8"?>
+<c:chartSpace xmlns:c="http://schemas.openxmlformats.org/drawingml/2006/chart" xmlns:a="http://schemas.openxmlformats.org/drawingml/2006/main" xmlns:r="http://schemas.openxmlformats.org/officeDocument/2006/relationships" xmlns:c16r2="http://schemas.microsoft.com/office/drawing/2015/06/chart">
+  <c:date1904 val="0"/>
+  <c:lang val="en-US"/>
+  <c:roundedCorners val="0"/>
+  <mc:AlternateContent xmlns:mc="http://schemas.openxmlformats.org/markup-compatibility/2006">
+    <mc:Choice xmlns:c14="http://schemas.microsoft.com/office/drawing/2007/8/2/chart" Requires="c14">
+      <c14:style val="102"/>
+    </mc:Choice>
+    <mc:Fallback>
+      <c:style val="2"/>
+    </mc:Fallback>
+  </mc:AlternateContent>
+  <c:chart>
+    <c:title>
+      <c:tx>
+        <c:rich>
+          <a:bodyPr rot="0" spcFirstLastPara="1" vertOverflow="ellipsis" vert="horz" wrap="square" anchor="ctr" anchorCtr="1"/>
+          <a:lstStyle/>
+          <a:p>
+            <a:pPr>
+              <a:defRPr sz="1800" b="1" i="0" u="none" strike="noStrike" kern="1200" baseline="0">
+                <a:solidFill>
+                  <a:schemeClr val="dk1">
+                    <a:lumMod val="75000"/>
+                    <a:lumOff val="25000"/>
+                  </a:schemeClr>
+                </a:solidFill>
+                <a:latin typeface="+mn-lt"/>
+                <a:ea typeface="+mn-ea"/>
+                <a:cs typeface="+mn-cs"/>
+              </a:defRPr>
+            </a:pPr>
+            <a:r>
+              <a:rPr lang="en-US"/>
+              <a:t>Burndown chart</a:t>
+            </a:r>
+          </a:p>
+        </c:rich>
+      </c:tx>
+      <c:layout>
+        <c:manualLayout>
+          <c:xMode val="edge"/>
+          <c:yMode val="edge"/>
+          <c:x val="0.3643923155438904"/>
+          <c:y val="3.5714285714285712E-2"/>
+        </c:manualLayout>
+      </c:layout>
+      <c:overlay val="0"/>
+      <c:spPr>
+        <a:noFill/>
+        <a:ln>
+          <a:noFill/>
+        </a:ln>
+        <a:effectLst/>
+      </c:spPr>
+      <c:txPr>
+        <a:bodyPr rot="0" spcFirstLastPara="1" vertOverflow="ellipsis" vert="horz" wrap="square" anchor="ctr" anchorCtr="1"/>
+        <a:lstStyle/>
+        <a:p>
+          <a:pPr>
+            <a:defRPr sz="1800" b="1" i="0" u="none" strike="noStrike" kern="1200" baseline="0">
+              <a:solidFill>
+                <a:schemeClr val="dk1">
+                  <a:lumMod val="75000"/>
+                  <a:lumOff val="25000"/>
+                </a:schemeClr>
+              </a:solidFill>
+              <a:latin typeface="+mn-lt"/>
+              <a:ea typeface="+mn-ea"/>
+              <a:cs typeface="+mn-cs"/>
+            </a:defRPr>
+          </a:pPr>
+          <a:endParaRPr lang="en-US"/>
+        </a:p>
+      </c:txPr>
+    </c:title>
+    <c:autoTitleDeleted val="0"/>
+    <c:plotArea>
+      <c:layout/>
+      <c:lineChart>
+        <c:grouping val="standard"/>
+        <c:varyColors val="0"/>
+        <c:ser>
+          <c:idx val="0"/>
+          <c:order val="0"/>
+          <c:tx>
+            <c:strRef>
+              <c:f>Sheet1!$B$1</c:f>
+              <c:strCache>
+                <c:ptCount val="1"/>
+                <c:pt idx="0">
+                  <c:v>Ideal Remaining Effort</c:v>
+                </c:pt>
+              </c:strCache>
+            </c:strRef>
+          </c:tx>
+          <c:spPr>
+            <a:ln w="31750" cap="rnd">
+              <a:solidFill>
+                <a:schemeClr val="accent1"/>
+              </a:solidFill>
+              <a:round/>
+            </a:ln>
+            <a:effectLst/>
+          </c:spPr>
+          <c:marker>
+            <c:symbol val="circle"/>
+            <c:size val="17"/>
+            <c:spPr>
+              <a:solidFill>
+                <a:schemeClr val="accent1"/>
+              </a:solidFill>
+              <a:ln>
+                <a:noFill/>
+              </a:ln>
+              <a:effectLst/>
+            </c:spPr>
+          </c:marker>
+          <c:dLbls>
+            <c:spPr>
+              <a:noFill/>
+              <a:ln>
+                <a:noFill/>
+              </a:ln>
+              <a:effectLst/>
+            </c:spPr>
+            <c:txPr>
+              <a:bodyPr rot="0" spcFirstLastPara="1" vertOverflow="ellipsis" vert="horz" wrap="square" lIns="38100" tIns="19050" rIns="38100" bIns="19050" anchor="ctr" anchorCtr="1">
+                <a:spAutoFit/>
+              </a:bodyPr>
+              <a:lstStyle/>
+              <a:p>
+                <a:pPr>
+                  <a:defRPr sz="900" b="1" i="0" u="none" strike="noStrike" kern="1200" baseline="0">
+                    <a:solidFill>
+                      <a:schemeClr val="lt1"/>
+                    </a:solidFill>
+                    <a:latin typeface="+mn-lt"/>
+                    <a:ea typeface="+mn-ea"/>
+                    <a:cs typeface="+mn-cs"/>
+                  </a:defRPr>
+                </a:pPr>
+                <a:endParaRPr lang="en-US"/>
+              </a:p>
+            </c:txPr>
+            <c:dLblPos val="ctr"/>
+            <c:showLegendKey val="0"/>
+            <c:showVal val="1"/>
+            <c:showCatName val="0"/>
+            <c:showSerName val="0"/>
+            <c:showPercent val="0"/>
+            <c:showBubbleSize val="0"/>
+            <c:showLeaderLines val="0"/>
+            <c:extLst>
+              <c:ext xmlns:c15="http://schemas.microsoft.com/office/drawing/2012/chart" uri="{CE6537A1-D6FC-4f65-9D91-7224C49458BB}">
+                <c15:showLeaderLines val="1"/>
+                <c15:leaderLines>
+                  <c:spPr>
+                    <a:ln w="9525">
+                      <a:solidFill>
+                        <a:schemeClr val="dk1">
+                          <a:lumMod val="50000"/>
+                          <a:lumOff val="50000"/>
+                        </a:schemeClr>
+                      </a:solidFill>
+                    </a:ln>
+                    <a:effectLst/>
+                  </c:spPr>
+                </c15:leaderLines>
+              </c:ext>
+            </c:extLst>
+          </c:dLbls>
+          <c:cat>
+            <c:strRef>
+              <c:f>Sheet1!$A$2:$A$6</c:f>
+              <c:strCache>
+                <c:ptCount val="5"/>
+                <c:pt idx="0">
+                  <c:v>Sprint 1</c:v>
+                </c:pt>
+                <c:pt idx="1">
+                  <c:v>Sprint 2</c:v>
+                </c:pt>
+                <c:pt idx="2">
+                  <c:v>Sprint 3</c:v>
+                </c:pt>
+                <c:pt idx="3">
+                  <c:v>Sprint 4</c:v>
+                </c:pt>
+                <c:pt idx="4">
+                  <c:v>Sprint 5</c:v>
+                </c:pt>
+              </c:strCache>
+            </c:strRef>
+          </c:cat>
+          <c:val>
+            <c:numRef>
+              <c:f>Sheet1!$B$2:$B$6</c:f>
+              <c:numCache>
+                <c:formatCode>General</c:formatCode>
+                <c:ptCount val="5"/>
+                <c:pt idx="0">
+                  <c:v>15</c:v>
+                </c:pt>
+                <c:pt idx="1">
+                  <c:v>12</c:v>
+                </c:pt>
+                <c:pt idx="2">
+                  <c:v>9</c:v>
+                </c:pt>
+                <c:pt idx="3">
+                  <c:v>6</c:v>
+                </c:pt>
+                <c:pt idx="4">
+                  <c:v>3</c:v>
+                </c:pt>
+              </c:numCache>
+            </c:numRef>
+          </c:val>
+          <c:smooth val="0"/>
+          <c:extLst>
+            <c:ext xmlns:c16="http://schemas.microsoft.com/office/drawing/2014/chart" uri="{C3380CC4-5D6E-409C-BE32-E72D297353CC}">
+              <c16:uniqueId val="{00000000-D1E5-4742-8C91-FA34041EBEAB}"/>
+            </c:ext>
+          </c:extLst>
+        </c:ser>
+        <c:ser>
+          <c:idx val="1"/>
+          <c:order val="1"/>
+          <c:tx>
+            <c:strRef>
+              <c:f>Sheet1!$C$1</c:f>
+              <c:strCache>
+                <c:ptCount val="1"/>
+                <c:pt idx="0">
+                  <c:v>Remaining effort</c:v>
+                </c:pt>
+              </c:strCache>
+            </c:strRef>
+          </c:tx>
+          <c:spPr>
+            <a:ln w="31750" cap="rnd">
+              <a:solidFill>
+                <a:schemeClr val="accent2"/>
+              </a:solidFill>
+              <a:round/>
+            </a:ln>
+            <a:effectLst/>
+          </c:spPr>
+          <c:marker>
+            <c:symbol val="circle"/>
+            <c:size val="17"/>
+            <c:spPr>
+              <a:solidFill>
+                <a:schemeClr val="accent2"/>
+              </a:solidFill>
+              <a:ln>
+                <a:noFill/>
+              </a:ln>
+              <a:effectLst/>
+            </c:spPr>
+          </c:marker>
+          <c:dLbls>
+            <c:spPr>
+              <a:noFill/>
+              <a:ln>
+                <a:noFill/>
+              </a:ln>
+              <a:effectLst/>
+            </c:spPr>
+            <c:txPr>
+              <a:bodyPr rot="0" spcFirstLastPara="1" vertOverflow="ellipsis" vert="horz" wrap="square" lIns="38100" tIns="19050" rIns="38100" bIns="19050" anchor="ctr" anchorCtr="1">
+                <a:spAutoFit/>
+              </a:bodyPr>
+              <a:lstStyle/>
+              <a:p>
+                <a:pPr>
+                  <a:defRPr sz="900" b="1" i="0" u="none" strike="noStrike" kern="1200" baseline="0">
+                    <a:solidFill>
+                      <a:schemeClr val="lt1"/>
+                    </a:solidFill>
+                    <a:latin typeface="+mn-lt"/>
+                    <a:ea typeface="+mn-ea"/>
+                    <a:cs typeface="+mn-cs"/>
+                  </a:defRPr>
+                </a:pPr>
+                <a:endParaRPr lang="en-US"/>
+              </a:p>
+            </c:txPr>
+            <c:dLblPos val="ctr"/>
+            <c:showLegendKey val="0"/>
+            <c:showVal val="1"/>
+            <c:showCatName val="0"/>
+            <c:showSerName val="0"/>
+            <c:showPercent val="0"/>
+            <c:showBubbleSize val="0"/>
+            <c:showLeaderLines val="0"/>
+            <c:extLst>
+              <c:ext xmlns:c15="http://schemas.microsoft.com/office/drawing/2012/chart" uri="{CE6537A1-D6FC-4f65-9D91-7224C49458BB}">
+                <c15:showLeaderLines val="1"/>
+                <c15:leaderLines>
+                  <c:spPr>
+                    <a:ln w="9525">
+                      <a:solidFill>
+                        <a:schemeClr val="dk1">
+                          <a:lumMod val="50000"/>
+                          <a:lumOff val="50000"/>
+                        </a:schemeClr>
+                      </a:solidFill>
+                    </a:ln>
+                    <a:effectLst/>
+                  </c:spPr>
+                </c15:leaderLines>
+              </c:ext>
+            </c:extLst>
+          </c:dLbls>
+          <c:cat>
+            <c:strRef>
+              <c:f>Sheet1!$A$2:$A$6</c:f>
+              <c:strCache>
+                <c:ptCount val="5"/>
+                <c:pt idx="0">
+                  <c:v>Sprint 1</c:v>
+                </c:pt>
+                <c:pt idx="1">
+                  <c:v>Sprint 2</c:v>
+                </c:pt>
+                <c:pt idx="2">
+                  <c:v>Sprint 3</c:v>
+                </c:pt>
+                <c:pt idx="3">
+                  <c:v>Sprint 4</c:v>
+                </c:pt>
+                <c:pt idx="4">
+                  <c:v>Sprint 5</c:v>
+                </c:pt>
+              </c:strCache>
+            </c:strRef>
+          </c:cat>
+          <c:val>
+            <c:numRef>
+              <c:f>Sheet1!$C$2:$C$6</c:f>
+              <c:numCache>
+                <c:formatCode>General</c:formatCode>
+                <c:ptCount val="5"/>
+                <c:pt idx="0">
+                  <c:v>15</c:v>
+                </c:pt>
+                <c:pt idx="1">
+                  <c:v>14</c:v>
+                </c:pt>
+                <c:pt idx="2">
+                  <c:v>11</c:v>
+                </c:pt>
+                <c:pt idx="3">
+                  <c:v>5.2</c:v>
+                </c:pt>
+                <c:pt idx="4">
+                  <c:v>3</c:v>
+                </c:pt>
+              </c:numCache>
+            </c:numRef>
+          </c:val>
+          <c:smooth val="0"/>
+          <c:extLst>
+            <c:ext xmlns:c16="http://schemas.microsoft.com/office/drawing/2014/chart" uri="{C3380CC4-5D6E-409C-BE32-E72D297353CC}">
+              <c16:uniqueId val="{00000001-D1E5-4742-8C91-FA34041EBEAB}"/>
+            </c:ext>
+          </c:extLst>
+        </c:ser>
+        <c:dLbls>
+          <c:dLblPos val="ctr"/>
+          <c:showLegendKey val="0"/>
+          <c:showVal val="1"/>
+          <c:showCatName val="0"/>
+          <c:showSerName val="0"/>
+          <c:showPercent val="0"/>
+          <c:showBubbleSize val="0"/>
+        </c:dLbls>
+        <c:marker val="1"/>
+        <c:smooth val="0"/>
+        <c:axId val="516522480"/>
+        <c:axId val="516519200"/>
+      </c:lineChart>
+      <c:catAx>
+        <c:axId val="516522480"/>
+        <c:scaling>
+          <c:orientation val="minMax"/>
+        </c:scaling>
+        <c:delete val="0"/>
+        <c:axPos val="b"/>
+        <c:title>
+          <c:tx>
+            <c:rich>
+              <a:bodyPr rot="0" spcFirstLastPara="1" vertOverflow="ellipsis" vert="horz" wrap="square" anchor="ctr" anchorCtr="1"/>
+              <a:lstStyle/>
+              <a:p>
+                <a:pPr>
+                  <a:defRPr sz="900" b="1" i="0" u="none" strike="noStrike" kern="1200" baseline="0">
+                    <a:solidFill>
+                      <a:schemeClr val="dk1">
+                        <a:lumMod val="75000"/>
+                        <a:lumOff val="25000"/>
+                      </a:schemeClr>
+                    </a:solidFill>
+                    <a:latin typeface="+mn-lt"/>
+                    <a:ea typeface="+mn-ea"/>
+                    <a:cs typeface="+mn-cs"/>
+                  </a:defRPr>
+                </a:pPr>
+                <a:r>
+                  <a:rPr lang="en-US"/>
+                  <a:t>Iteration timeline (sprints)</a:t>
+                </a:r>
+              </a:p>
+            </c:rich>
+          </c:tx>
+          <c:layout>
+            <c:manualLayout>
+              <c:xMode val="edge"/>
+              <c:yMode val="edge"/>
+              <c:x val="0.38382102575015958"/>
+              <c:y val="0.82904699412573424"/>
+            </c:manualLayout>
+          </c:layout>
+          <c:overlay val="0"/>
+          <c:spPr>
+            <a:noFill/>
+            <a:ln>
+              <a:noFill/>
+            </a:ln>
+            <a:effectLst/>
+          </c:spPr>
+          <c:txPr>
+            <a:bodyPr rot="0" spcFirstLastPara="1" vertOverflow="ellipsis" vert="horz" wrap="square" anchor="ctr" anchorCtr="1"/>
+            <a:lstStyle/>
+            <a:p>
+              <a:pPr>
+                <a:defRPr sz="900" b="1" i="0" u="none" strike="noStrike" kern="1200" baseline="0">
+                  <a:solidFill>
+                    <a:schemeClr val="dk1">
+                      <a:lumMod val="75000"/>
+                      <a:lumOff val="25000"/>
+                    </a:schemeClr>
+                  </a:solidFill>
+                  <a:latin typeface="+mn-lt"/>
+                  <a:ea typeface="+mn-ea"/>
+                  <a:cs typeface="+mn-cs"/>
+                </a:defRPr>
+              </a:pPr>
+              <a:endParaRPr lang="en-US"/>
+            </a:p>
+          </c:txPr>
+        </c:title>
+        <c:numFmt formatCode="General" sourceLinked="1"/>
+        <c:majorTickMark val="none"/>
+        <c:minorTickMark val="none"/>
+        <c:tickLblPos val="nextTo"/>
+        <c:spPr>
+          <a:noFill/>
+          <a:ln w="19050" cap="flat" cmpd="sng" algn="ctr">
+            <a:solidFill>
+              <a:schemeClr val="dk1">
+                <a:lumMod val="75000"/>
+                <a:lumOff val="25000"/>
+              </a:schemeClr>
+            </a:solidFill>
+            <a:round/>
+          </a:ln>
+          <a:effectLst/>
+        </c:spPr>
+        <c:txPr>
+          <a:bodyPr rot="-60000000" spcFirstLastPara="1" vertOverflow="ellipsis" vert="horz" wrap="square" anchor="ctr" anchorCtr="1"/>
+          <a:lstStyle/>
+          <a:p>
+            <a:pPr>
+              <a:defRPr sz="900" b="0" i="0" u="none" strike="noStrike" kern="1200" cap="all" baseline="0">
+                <a:solidFill>
+                  <a:schemeClr val="dk1">
+                    <a:lumMod val="75000"/>
+                    <a:lumOff val="25000"/>
+                  </a:schemeClr>
+                </a:solidFill>
+                <a:latin typeface="+mn-lt"/>
+                <a:ea typeface="+mn-ea"/>
+                <a:cs typeface="+mn-cs"/>
+              </a:defRPr>
+            </a:pPr>
+            <a:endParaRPr lang="en-US"/>
+          </a:p>
+        </c:txPr>
+        <c:crossAx val="516519200"/>
+        <c:crosses val="autoZero"/>
+        <c:auto val="1"/>
+        <c:lblAlgn val="ctr"/>
+        <c:lblOffset val="100"/>
+        <c:noMultiLvlLbl val="0"/>
+      </c:catAx>
+      <c:valAx>
+        <c:axId val="516519200"/>
+        <c:scaling>
+          <c:orientation val="minMax"/>
+        </c:scaling>
+        <c:delete val="0"/>
+        <c:axPos val="l"/>
+        <c:majorGridlines>
+          <c:spPr>
+            <a:ln w="9525" cap="flat" cmpd="sng" algn="ctr">
+              <a:gradFill>
+                <a:gsLst>
+                  <a:gs pos="100000">
+                    <a:schemeClr val="dk1">
+                      <a:lumMod val="95000"/>
+                      <a:lumOff val="5000"/>
+                      <a:alpha val="42000"/>
+                    </a:schemeClr>
+                  </a:gs>
+                  <a:gs pos="0">
+                    <a:schemeClr val="lt1">
+                      <a:lumMod val="75000"/>
+                      <a:alpha val="36000"/>
+                    </a:schemeClr>
+                  </a:gs>
+                </a:gsLst>
+                <a:lin ang="5400000" scaled="0"/>
+              </a:gradFill>
+              <a:round/>
+            </a:ln>
+            <a:effectLst/>
+          </c:spPr>
+        </c:majorGridlines>
+        <c:title>
+          <c:tx>
+            <c:rich>
+              <a:bodyPr rot="-5400000" spcFirstLastPara="1" vertOverflow="ellipsis" vert="horz" wrap="square" anchor="ctr" anchorCtr="1"/>
+              <a:lstStyle/>
+              <a:p>
+                <a:pPr>
+                  <a:defRPr sz="900" b="1" i="0" u="none" strike="noStrike" kern="1200" baseline="0">
+                    <a:solidFill>
+                      <a:schemeClr val="dk1">
+                        <a:lumMod val="75000"/>
+                        <a:lumOff val="25000"/>
+                      </a:schemeClr>
+                    </a:solidFill>
+                    <a:latin typeface="+mn-lt"/>
+                    <a:ea typeface="+mn-ea"/>
+                    <a:cs typeface="+mn-cs"/>
+                  </a:defRPr>
+                </a:pPr>
+                <a:r>
+                  <a:rPr lang="en-US"/>
+                  <a:t>Estimated time (days)</a:t>
+                </a:r>
+              </a:p>
+            </c:rich>
+          </c:tx>
+          <c:layout>
+            <c:manualLayout>
+              <c:xMode val="edge"/>
+              <c:yMode val="edge"/>
+              <c:x val="2.5462962962962962E-2"/>
+              <c:y val="0.32964598175228099"/>
+            </c:manualLayout>
+          </c:layout>
+          <c:overlay val="0"/>
+          <c:spPr>
+            <a:noFill/>
+            <a:ln>
+              <a:noFill/>
+            </a:ln>
+            <a:effectLst/>
+          </c:spPr>
+          <c:txPr>
+            <a:bodyPr rot="-5400000" spcFirstLastPara="1" vertOverflow="ellipsis" vert="horz" wrap="square" anchor="ctr" anchorCtr="1"/>
+            <a:lstStyle/>
+            <a:p>
+              <a:pPr>
+                <a:defRPr sz="900" b="1" i="0" u="none" strike="noStrike" kern="1200" baseline="0">
+                  <a:solidFill>
+                    <a:schemeClr val="dk1">
+                      <a:lumMod val="75000"/>
+                      <a:lumOff val="25000"/>
+                    </a:schemeClr>
+                  </a:solidFill>
+                  <a:latin typeface="+mn-lt"/>
+                  <a:ea typeface="+mn-ea"/>
+                  <a:cs typeface="+mn-cs"/>
+                </a:defRPr>
+              </a:pPr>
+              <a:endParaRPr lang="en-US"/>
+            </a:p>
+          </c:txPr>
+        </c:title>
+        <c:numFmt formatCode="General" sourceLinked="1"/>
+        <c:majorTickMark val="none"/>
+        <c:minorTickMark val="none"/>
+        <c:tickLblPos val="nextTo"/>
+        <c:spPr>
+          <a:noFill/>
+          <a:ln>
+            <a:noFill/>
+          </a:ln>
+          <a:effectLst/>
+        </c:spPr>
+        <c:txPr>
+          <a:bodyPr rot="-60000000" spcFirstLastPara="1" vertOverflow="ellipsis" vert="horz" wrap="square" anchor="ctr" anchorCtr="1"/>
+          <a:lstStyle/>
+          <a:p>
+            <a:pPr>
+              <a:defRPr sz="900" b="0" i="0" u="none" strike="noStrike" kern="1200" baseline="0">
+                <a:solidFill>
+                  <a:schemeClr val="dk1">
+                    <a:lumMod val="75000"/>
+                    <a:lumOff val="25000"/>
+                  </a:schemeClr>
+                </a:solidFill>
+                <a:latin typeface="+mn-lt"/>
+                <a:ea typeface="+mn-ea"/>
+                <a:cs typeface="+mn-cs"/>
+              </a:defRPr>
+            </a:pPr>
+            <a:endParaRPr lang="en-US"/>
+          </a:p>
+        </c:txPr>
+        <c:crossAx val="516522480"/>
+        <c:crosses val="autoZero"/>
+        <c:crossBetween val="between"/>
+      </c:valAx>
+      <c:spPr>
+        <a:noFill/>
+        <a:ln>
+          <a:noFill/>
+        </a:ln>
+        <a:effectLst/>
+      </c:spPr>
+    </c:plotArea>
+    <c:legend>
+      <c:legendPos val="b"/>
+      <c:overlay val="0"/>
+      <c:spPr>
+        <a:solidFill>
+          <a:schemeClr val="lt1">
+            <a:lumMod val="95000"/>
+            <a:alpha val="39000"/>
+          </a:schemeClr>
+        </a:solidFill>
+        <a:ln>
+          <a:noFill/>
+        </a:ln>
+        <a:effectLst/>
+      </c:spPr>
+      <c:txPr>
+        <a:bodyPr rot="0" spcFirstLastPara="1" vertOverflow="ellipsis" vert="horz" wrap="square" anchor="ctr" anchorCtr="1"/>
+        <a:lstStyle/>
+        <a:p>
+          <a:pPr>
+            <a:defRPr sz="900" b="0" i="0" u="none" strike="noStrike" kern="1200" baseline="0">
+              <a:solidFill>
+                <a:schemeClr val="dk1">
+                  <a:lumMod val="75000"/>
+                  <a:lumOff val="25000"/>
+                </a:schemeClr>
+              </a:solidFill>
+              <a:latin typeface="+mn-lt"/>
+              <a:ea typeface="+mn-ea"/>
+              <a:cs typeface="+mn-cs"/>
+            </a:defRPr>
+          </a:pPr>
+          <a:endParaRPr lang="en-US"/>
+        </a:p>
+      </c:txPr>
+    </c:legend>
+    <c:plotVisOnly val="1"/>
+    <c:dispBlanksAs val="gap"/>
+    <c:extLst>
+      <c:ext xmlns:c16r3="http://schemas.microsoft.com/office/drawing/2017/03/chart" uri="{56B9EC1D-385E-4148-901F-78D8002777C0}">
+        <c16r3:dataDisplayOptions16>
+          <c16r3:dispNaAsBlank val="1"/>
+        </c16r3:dataDisplayOptions16>
+      </c:ext>
+    </c:extLst>
+    <c:showDLblsOverMax val="0"/>
+  </c:chart>
+  <c:spPr>
+    <a:gradFill flip="none" rotWithShape="1">
+      <a:gsLst>
+        <a:gs pos="0">
+          <a:schemeClr val="lt1"/>
+        </a:gs>
+        <a:gs pos="39000">
+          <a:schemeClr val="lt1"/>
+        </a:gs>
+        <a:gs pos="100000">
+          <a:schemeClr val="lt1">
+            <a:lumMod val="75000"/>
+          </a:schemeClr>
+        </a:gs>
+      </a:gsLst>
+      <a:path path="circle">
+        <a:fillToRect l="50000" t="-80000" r="50000" b="180000"/>
+      </a:path>
+      <a:tileRect/>
+    </a:gradFill>
+    <a:ln w="9525" cap="flat" cmpd="sng" algn="ctr">
+      <a:solidFill>
+        <a:schemeClr val="dk1">
+          <a:lumMod val="25000"/>
+          <a:lumOff val="75000"/>
+        </a:schemeClr>
+      </a:solidFill>
+      <a:round/>
+    </a:ln>
+    <a:effectLst/>
+  </c:spPr>
+  <c:txPr>
+    <a:bodyPr/>
+    <a:lstStyle/>
+    <a:p>
+      <a:pPr>
+        <a:defRPr/>
+      </a:pPr>
+      <a:endParaRPr lang="en-US"/>
+    </a:p>
+  </c:txPr>
+  <c:externalData r:id="rId3">
+    <c:autoUpdate val="0"/>
+  </c:externalData>
+</c:chartSpace>
+</file>
+
+<file path=word/charts/colors1.xml><?xml version="1.0" encoding="utf-8"?>
+<cs:colorStyle xmlns:cs="http://schemas.microsoft.com/office/drawing/2012/chartStyle" xmlns:a="http://schemas.openxmlformats.org/drawingml/2006/main" meth="cycle" id="10">
+  <a:schemeClr val="accent1"/>
+  <a:schemeClr val="accent2"/>
+  <a:schemeClr val="accent3"/>
+  <a:schemeClr val="accent4"/>
+  <a:schemeClr val="accent5"/>
+  <a:schemeClr val="accent6"/>
+  <cs:variation/>
+  <cs:variation>
+    <a:lumMod val="60000"/>
+  </cs:variation>
+  <cs:variation>
+    <a:lumMod val="80000"/>
+    <a:lumOff val="20000"/>
+  </cs:variation>
+  <cs:variation>
+    <a:lumMod val="80000"/>
+  </cs:variation>
+  <cs:variation>
+    <a:lumMod val="60000"/>
+    <a:lumOff val="40000"/>
+  </cs:variation>
+  <cs:variation>
+    <a:lumMod val="50000"/>
+  </cs:variation>
+  <cs:variation>
+    <a:lumMod val="70000"/>
+    <a:lumOff val="30000"/>
+  </cs:variation>
+  <cs:variation>
+    <a:lumMod val="70000"/>
+  </cs:variation>
+  <cs:variation>
+    <a:lumMod val="50000"/>
+    <a:lumOff val="50000"/>
+  </cs:variation>
+</cs:colorStyle>
+</file>
+
+<file path=word/charts/style1.xml><?xml version="1.0" encoding="utf-8"?>
+<cs:chartStyle xmlns:cs="http://schemas.microsoft.com/office/drawing/2012/chartStyle" xmlns:a="http://schemas.openxmlformats.org/drawingml/2006/main" id="228">
+  <cs:axisTitle>
+    <cs:lnRef idx="0"/>
+    <cs:fillRef idx="0"/>
+    <cs:effectRef idx="0"/>
+    <cs:fontRef idx="minor">
+      <a:schemeClr val="dk1">
+        <a:lumMod val="75000"/>
+        <a:lumOff val="25000"/>
+      </a:schemeClr>
+    </cs:fontRef>
+    <cs:defRPr sz="900" b="1" kern="1200"/>
+  </cs:axisTitle>
+  <cs:categoryAxis>
+    <cs:lnRef idx="0"/>
+    <cs:fillRef idx="0"/>
+    <cs:effectRef idx="0"/>
+    <cs:fontRef idx="minor">
+      <a:schemeClr val="dk1">
+        <a:lumMod val="75000"/>
+        <a:lumOff val="25000"/>
+      </a:schemeClr>
+    </cs:fontRef>
+    <cs:spPr>
+      <a:ln w="19050" cap="flat" cmpd="sng" algn="ctr">
+        <a:solidFill>
+          <a:schemeClr val="dk1">
+            <a:lumMod val="75000"/>
+            <a:lumOff val="25000"/>
+          </a:schemeClr>
+        </a:solidFill>
+        <a:round/>
+      </a:ln>
+    </cs:spPr>
+    <cs:defRPr sz="900" kern="1200" cap="all" baseline="0"/>
+  </cs:categoryAxis>
+  <cs:chartArea>
+    <cs:lnRef idx="0"/>
+    <cs:fillRef idx="0"/>
+    <cs:effectRef idx="0"/>
+    <cs:fontRef idx="minor">
+      <a:schemeClr val="dk1"/>
+    </cs:fontRef>
+    <cs:spPr>
+      <a:gradFill flip="none" rotWithShape="1">
+        <a:gsLst>
+          <a:gs pos="0">
+            <a:schemeClr val="lt1"/>
+          </a:gs>
+          <a:gs pos="39000">
+            <a:schemeClr val="lt1"/>
+          </a:gs>
+          <a:gs pos="100000">
+            <a:schemeClr val="lt1">
+              <a:lumMod val="75000"/>
+            </a:schemeClr>
+          </a:gs>
+        </a:gsLst>
+        <a:path path="circle">
+          <a:fillToRect l="50000" t="-80000" r="50000" b="180000"/>
+        </a:path>
+        <a:tileRect/>
+      </a:gradFill>
+      <a:ln w="9525" cap="flat" cmpd="sng" algn="ctr">
+        <a:solidFill>
+          <a:schemeClr val="dk1">
+            <a:lumMod val="25000"/>
+            <a:lumOff val="75000"/>
+          </a:schemeClr>
+        </a:solidFill>
+        <a:round/>
+      </a:ln>
+    </cs:spPr>
+    <cs:defRPr sz="900" kern="1200"/>
+  </cs:chartArea>
+  <cs:dataLabel>
+    <cs:lnRef idx="0"/>
+    <cs:fillRef idx="0">
+      <cs:styleClr val="auto"/>
+    </cs:fillRef>
+    <cs:effectRef idx="0"/>
+    <cs:fontRef idx="minor">
+      <a:schemeClr val="lt1"/>
+    </cs:fontRef>
+    <cs:defRPr sz="900" b="1" i="0" u="none" strike="noStrike" kern="1200" baseline="0"/>
+  </cs:dataLabel>
+  <cs:dataLabelCallout>
+    <cs:lnRef idx="0"/>
+    <cs:fillRef idx="0"/>
+    <cs:effectRef idx="0"/>
+    <cs:fontRef idx="minor">
+      <a:schemeClr val="lt1"/>
+    </cs:fontRef>
+    <cs:spPr>
+      <a:solidFill>
+        <a:schemeClr val="dk1">
+          <a:lumMod val="65000"/>
+          <a:lumOff val="35000"/>
+          <a:alpha val="75000"/>
+        </a:schemeClr>
+      </a:solidFill>
+    </cs:spPr>
+    <cs:defRPr sz="900" b="1" kern="1200"/>
+    <cs:bodyPr rot="0" spcFirstLastPara="1" vertOverflow="clip" horzOverflow="clip" vert="horz" wrap="square" lIns="36576" tIns="18288" rIns="36576" bIns="18288" anchor="ctr" anchorCtr="1">
+      <a:spAutoFit/>
+    </cs:bodyPr>
+  </cs:dataLabelCallout>
+  <cs:dataPoint>
+    <cs:lnRef idx="0"/>
+    <cs:fillRef idx="0">
+      <cs:styleClr val="auto"/>
+    </cs:fillRef>
+    <cs:effectRef idx="0"/>
+    <cs:fontRef idx="minor">
+      <a:schemeClr val="dk1"/>
+    </cs:fontRef>
+    <cs:spPr>
+      <a:solidFill>
+        <a:schemeClr val="phClr">
+          <a:alpha val="85000"/>
+        </a:schemeClr>
+      </a:solidFill>
+      <a:ln w="9525" cap="flat" cmpd="sng" algn="ctr">
+        <a:solidFill>
+          <a:schemeClr val="lt1">
+            <a:alpha val="50000"/>
+          </a:schemeClr>
+        </a:solidFill>
+        <a:round/>
+      </a:ln>
+    </cs:spPr>
+  </cs:dataPoint>
+  <cs:dataPoint3D>
+    <cs:lnRef idx="0"/>
+    <cs:fillRef idx="0">
+      <cs:styleClr val="auto"/>
+    </cs:fillRef>
+    <cs:effectRef idx="0"/>
+    <cs:fontRef idx="minor">
+      <a:schemeClr val="dk1"/>
+    </cs:fontRef>
+    <cs:spPr>
+      <a:solidFill>
+        <a:schemeClr val="phClr">
+          <a:alpha val="85000"/>
+        </a:schemeClr>
+      </a:solidFill>
+      <a:ln w="9525" cap="flat" cmpd="sng" algn="ctr">
+        <a:solidFill>
+          <a:schemeClr val="lt1">
+            <a:alpha val="50000"/>
+          </a:schemeClr>
+        </a:solidFill>
+        <a:round/>
+      </a:ln>
+    </cs:spPr>
+  </cs:dataPoint3D>
+  <cs:dataPointLine>
+    <cs:lnRef idx="0">
+      <cs:styleClr val="auto"/>
+    </cs:lnRef>
+    <cs:fillRef idx="0"/>
+    <cs:effectRef idx="0"/>
+    <cs:fontRef idx="minor">
+      <a:schemeClr val="dk1"/>
+    </cs:fontRef>
+    <cs:spPr>
+      <a:ln w="31750" cap="rnd">
+        <a:solidFill>
+          <a:schemeClr val="phClr"/>
+        </a:solidFill>
+        <a:round/>
+      </a:ln>
+    </cs:spPr>
+  </cs:dataPointLine>
+  <cs:dataPointMarker>
+    <cs:lnRef idx="0"/>
+    <cs:fillRef idx="0">
+      <cs:styleClr val="auto"/>
+    </cs:fillRef>
+    <cs:effectRef idx="0"/>
+    <cs:fontRef idx="minor">
+      <a:schemeClr val="dk1"/>
+    </cs:fontRef>
+    <cs:spPr>
+      <a:solidFill>
+        <a:schemeClr val="phClr"/>
+      </a:solidFill>
+    </cs:spPr>
+  </cs:dataPointMarker>
+  <cs:dataPointMarkerLayout symbol="circle" size="17"/>
+  <cs:dataPointWireframe>
+    <cs:lnRef idx="0">
+      <cs:styleClr val="auto"/>
+    </cs:lnRef>
+    <cs:fillRef idx="0"/>
+    <cs:effectRef idx="0"/>
+    <cs:fontRef idx="minor">
+      <a:schemeClr val="dk1"/>
+    </cs:fontRef>
+    <cs:spPr>
+      <a:ln w="9525" cap="rnd">
+        <a:solidFill>
+          <a:schemeClr val="phClr"/>
+        </a:solidFill>
+        <a:round/>
+      </a:ln>
+    </cs:spPr>
+  </cs:dataPointWireframe>
+  <cs:dataTable>
+    <cs:lnRef idx="0"/>
+    <cs:fillRef idx="0"/>
+    <cs:effectRef idx="0"/>
+    <cs:fontRef idx="minor">
+      <a:schemeClr val="dk1">
+        <a:lumMod val="75000"/>
+        <a:lumOff val="25000"/>
+      </a:schemeClr>
+    </cs:fontRef>
+    <cs:spPr>
+      <a:ln w="9525">
+        <a:solidFill>
+          <a:schemeClr val="dk1">
+            <a:lumMod val="35000"/>
+            <a:lumOff val="65000"/>
+          </a:schemeClr>
+        </a:solidFill>
+      </a:ln>
+    </cs:spPr>
+    <cs:defRPr sz="900" kern="1200"/>
+  </cs:dataTable>
+  <cs:downBar>
+    <cs:lnRef idx="0"/>
+    <cs:fillRef idx="0"/>
+    <cs:effectRef idx="0"/>
+    <cs:fontRef idx="minor">
+      <a:schemeClr val="dk1"/>
+    </cs:fontRef>
+    <cs:spPr>
+      <a:solidFill>
+        <a:schemeClr val="dk1">
+          <a:lumMod val="50000"/>
+          <a:lumOff val="50000"/>
+        </a:schemeClr>
+      </a:solidFill>
+      <a:ln w="9525">
+        <a:solidFill>
+          <a:schemeClr val="dk1">
+            <a:lumMod val="65000"/>
+            <a:lumOff val="35000"/>
+          </a:schemeClr>
+        </a:solidFill>
+      </a:ln>
+    </cs:spPr>
+  </cs:downBar>
+  <cs:dropLine>
+    <cs:lnRef idx="0"/>
+    <cs:fillRef idx="0"/>
+    <cs:effectRef idx="0"/>
+    <cs:fontRef idx="minor">
+      <a:schemeClr val="dk1"/>
+    </cs:fontRef>
+    <cs:spPr>
+      <a:ln w="9525">
+        <a:solidFill>
+          <a:schemeClr val="dk1">
+            <a:lumMod val="35000"/>
+            <a:lumOff val="65000"/>
+          </a:schemeClr>
+        </a:solidFill>
+        <a:prstDash val="dash"/>
+      </a:ln>
+    </cs:spPr>
+  </cs:dropLine>
+  <cs:errorBar>
+    <cs:lnRef idx="0"/>
+    <cs:fillRef idx="0"/>
+    <cs:effectRef idx="0"/>
+    <cs:fontRef idx="minor">
+      <a:schemeClr val="dk1"/>
+    </cs:fontRef>
+    <cs:spPr>
+      <a:ln w="9525">
+        <a:solidFill>
+          <a:schemeClr val="dk1">
+            <a:lumMod val="65000"/>
+            <a:lumOff val="35000"/>
+          </a:schemeClr>
+        </a:solidFill>
+        <a:round/>
+      </a:ln>
+    </cs:spPr>
+  </cs:errorBar>
+  <cs:floor>
+    <cs:lnRef idx="0"/>
+    <cs:fillRef idx="0"/>
+    <cs:effectRef idx="0"/>
+    <cs:fontRef idx="minor">
+      <a:schemeClr val="dk1"/>
+    </cs:fontRef>
+  </cs:floor>
+  <cs:gridlineMajor>
+    <cs:lnRef idx="0"/>
+    <cs:fillRef idx="0"/>
+    <cs:effectRef idx="0"/>
+    <cs:fontRef idx="minor">
+      <a:schemeClr val="dk1"/>
+    </cs:fontRef>
+    <cs:spPr>
+      <a:ln w="9525" cap="flat" cmpd="sng" algn="ctr">
+        <a:gradFill>
+          <a:gsLst>
+            <a:gs pos="100000">
+              <a:schemeClr val="dk1">
+                <a:lumMod val="95000"/>
+                <a:lumOff val="5000"/>
+                <a:alpha val="42000"/>
+              </a:schemeClr>
+            </a:gs>
+            <a:gs pos="0">
+              <a:schemeClr val="lt1">
+                <a:lumMod val="75000"/>
+                <a:alpha val="36000"/>
+              </a:schemeClr>
+            </a:gs>
+          </a:gsLst>
+          <a:lin ang="5400000" scaled="0"/>
+        </a:gradFill>
+        <a:round/>
+      </a:ln>
+    </cs:spPr>
+  </cs:gridlineMajor>
+  <cs:gridlineMinor>
+    <cs:lnRef idx="0"/>
+    <cs:fillRef idx="0"/>
+    <cs:effectRef idx="0"/>
+    <cs:fontRef idx="minor">
+      <a:schemeClr val="dk1"/>
+    </cs:fontRef>
+    <cs:spPr>
+      <a:ln>
+        <a:gradFill>
+          <a:gsLst>
+            <a:gs pos="100000">
+              <a:schemeClr val="dk1">
+                <a:lumMod val="95000"/>
+                <a:lumOff val="5000"/>
+                <a:alpha val="42000"/>
+              </a:schemeClr>
+            </a:gs>
+            <a:gs pos="0">
+              <a:schemeClr val="lt1">
+                <a:lumMod val="75000"/>
+                <a:alpha val="36000"/>
+              </a:schemeClr>
+            </a:gs>
+          </a:gsLst>
+          <a:lin ang="5400000" scaled="0"/>
+        </a:gradFill>
+      </a:ln>
+    </cs:spPr>
+  </cs:gridlineMinor>
+  <cs:hiLoLine>
+    <cs:lnRef idx="0"/>
+    <cs:fillRef idx="0"/>
+    <cs:effectRef idx="0"/>
+    <cs:fontRef idx="minor">
+      <a:schemeClr val="dk1"/>
+    </cs:fontRef>
+    <cs:spPr>
+      <a:ln w="9525">
+        <a:solidFill>
+          <a:schemeClr val="dk1">
+            <a:lumMod val="35000"/>
+            <a:lumOff val="65000"/>
+          </a:schemeClr>
+        </a:solidFill>
+        <a:prstDash val="dash"/>
+      </a:ln>
+    </cs:spPr>
+  </cs:hiLoLine>
+  <cs:leaderLine>
+    <cs:lnRef idx="0"/>
+    <cs:fillRef idx="0"/>
+    <cs:effectRef idx="0"/>
+    <cs:fontRef idx="minor">
+      <a:schemeClr val="dk1"/>
+    </cs:fontRef>
+    <cs:spPr>
+      <a:ln w="9525">
+        <a:solidFill>
+          <a:schemeClr val="dk1">
+            <a:lumMod val="50000"/>
+            <a:lumOff val="50000"/>
+          </a:schemeClr>
+        </a:solidFill>
+      </a:ln>
+    </cs:spPr>
+  </cs:leaderLine>
+  <cs:legend>
+    <cs:lnRef idx="0"/>
+    <cs:fillRef idx="0"/>
+    <cs:effectRef idx="0"/>
+    <cs:fontRef idx="minor">
+      <a:schemeClr val="dk1">
+        <a:lumMod val="75000"/>
+        <a:lumOff val="25000"/>
+      </a:schemeClr>
+    </cs:fontRef>
+    <cs:spPr>
+      <a:solidFill>
+        <a:schemeClr val="lt1">
+          <a:lumMod val="95000"/>
+          <a:alpha val="39000"/>
+        </a:schemeClr>
+      </a:solidFill>
+    </cs:spPr>
+    <cs:defRPr sz="900" kern="1200"/>
+  </cs:legend>
+  <cs:plotArea>
+    <cs:lnRef idx="0"/>
+    <cs:fillRef idx="0"/>
+    <cs:effectRef idx="0"/>
+    <cs:fontRef idx="minor">
+      <a:schemeClr val="dk1"/>
+    </cs:fontRef>
+  </cs:plotArea>
+  <cs:plotArea3D>
+    <cs:lnRef idx="0"/>
+    <cs:fillRef idx="0"/>
+    <cs:effectRef idx="0"/>
+    <cs:fontRef idx="minor">
+      <a:schemeClr val="dk1"/>
+    </cs:fontRef>
+  </cs:plotArea3D>
+  <cs:seriesAxis>
+    <cs:lnRef idx="0"/>
+    <cs:fillRef idx="0"/>
+    <cs:effectRef idx="0"/>
+    <cs:fontRef idx="minor">
+      <a:schemeClr val="dk1">
+        <a:lumMod val="75000"/>
+        <a:lumOff val="25000"/>
+      </a:schemeClr>
+    </cs:fontRef>
+    <cs:spPr>
+      <a:ln w="31750" cap="flat" cmpd="sng" algn="ctr">
+        <a:solidFill>
+          <a:schemeClr val="dk1">
+            <a:lumMod val="75000"/>
+            <a:lumOff val="25000"/>
+          </a:schemeClr>
+        </a:solidFill>
+        <a:round/>
+      </a:ln>
+    </cs:spPr>
+    <cs:defRPr sz="900" kern="1200"/>
+  </cs:seriesAxis>
+  <cs:seriesLine>
+    <cs:lnRef idx="0"/>
+    <cs:fillRef idx="0"/>
+    <cs:effectRef idx="0"/>
+    <cs:fontRef idx="minor">
+      <a:schemeClr val="dk1"/>
+    </cs:fontRef>
+    <cs:spPr>
+      <a:ln w="9525">
+        <a:solidFill>
+          <a:schemeClr val="dk1">
+            <a:lumMod val="50000"/>
+            <a:lumOff val="50000"/>
+          </a:schemeClr>
+        </a:solidFill>
+        <a:round/>
+      </a:ln>
+    </cs:spPr>
+  </cs:seriesLine>
+  <cs:title>
+    <cs:lnRef idx="0"/>
+    <cs:fillRef idx="0"/>
+    <cs:effectRef idx="0"/>
+    <cs:fontRef idx="minor">
+      <a:schemeClr val="dk1">
+        <a:lumMod val="75000"/>
+        <a:lumOff val="25000"/>
+      </a:schemeClr>
+    </cs:fontRef>
+    <cs:defRPr sz="1800" b="1" kern="1200" baseline="0"/>
+  </cs:title>
+  <cs:trendline>
+    <cs:lnRef idx="0">
+      <cs:styleClr val="auto"/>
+    </cs:lnRef>
+    <cs:fillRef idx="0"/>
+    <cs:effectRef idx="0"/>
+    <cs:fontRef idx="minor">
+      <a:schemeClr val="dk1"/>
+    </cs:fontRef>
+    <cs:spPr>
+      <a:ln w="19050" cap="rnd">
+        <a:solidFill>
+          <a:schemeClr val="phClr"/>
+        </a:solidFill>
+      </a:ln>
+    </cs:spPr>
+  </cs:trendline>
+  <cs:trendlineLabel>
+    <cs:lnRef idx="0"/>
+    <cs:fillRef idx="0"/>
+    <cs:effectRef idx="0"/>
+    <cs:fontRef idx="minor">
+      <a:schemeClr val="dk1">
+        <a:lumMod val="75000"/>
+        <a:lumOff val="25000"/>
+      </a:schemeClr>
+    </cs:fontRef>
+    <cs:defRPr sz="900" kern="1200"/>
+  </cs:trendlineLabel>
+  <cs:upBar>
+    <cs:lnRef idx="0"/>
+    <cs:fillRef idx="0"/>
+    <cs:effectRef idx="0"/>
+    <cs:fontRef idx="minor">
+      <a:schemeClr val="dk1"/>
+    </cs:fontRef>
+    <cs:spPr>
+      <a:solidFill>
+        <a:schemeClr val="lt1"/>
+      </a:solidFill>
+      <a:ln w="9525">
+        <a:solidFill>
+          <a:schemeClr val="dk1">
+            <a:lumMod val="65000"/>
+            <a:lumOff val="35000"/>
+          </a:schemeClr>
+        </a:solidFill>
+      </a:ln>
+    </cs:spPr>
+  </cs:upBar>
+  <cs:valueAxis>
+    <cs:lnRef idx="0"/>
+    <cs:fillRef idx="0"/>
+    <cs:effectRef idx="0"/>
+    <cs:fontRef idx="minor">
+      <a:schemeClr val="dk1">
+        <a:lumMod val="75000"/>
+        <a:lumOff val="25000"/>
+      </a:schemeClr>
+    </cs:fontRef>
+    <cs:spPr>
+      <a:ln>
+        <a:noFill/>
+      </a:ln>
+    </cs:spPr>
+    <cs:defRPr sz="900" kern="1200"/>
+  </cs:valueAxis>
+  <cs:wall>
+    <cs:lnRef idx="0"/>
+    <cs:fillRef idx="0"/>
+    <cs:effectRef idx="0"/>
+    <cs:fontRef idx="minor">
+      <a:schemeClr val="dk1"/>
+    </cs:fontRef>
+  </cs:wall>
+</cs:chartStyle>
+</file>
+
 <file path=word/theme/theme1.xml><?xml version="1.0" encoding="utf-8"?>
 <a:theme xmlns:a="http://schemas.openxmlformats.org/drawingml/2006/main" name="Office-tema">
   <a:themeElements>
@@ -17789,15 +19098,6 @@
 </file>
 
 <file path=customXml/item2.xml><?xml version="1.0" encoding="utf-8"?>
-<?mso-contentType ?>
-<FormTemplates xmlns="http://schemas.microsoft.com/sharepoint/v3/contenttype/forms">
-  <Display>DocumentLibraryForm</Display>
-  <Edit>DocumentLibraryForm</Edit>
-  <New>DocumentLibraryForm</New>
-</FormTemplates>
-</file>
-
-<file path=customXml/item3.xml><?xml version="1.0" encoding="utf-8"?>
 <ct:contentTypeSchema xmlns:ct="http://schemas.microsoft.com/office/2006/metadata/contentType" xmlns:ma="http://schemas.microsoft.com/office/2006/metadata/properties/metaAttributes" ct:_="" ma:_="" ma:contentTypeName="Document" ma:contentTypeID="0x0101008D9A5E4FC7310244BBD8FDAD461F382A" ma:contentTypeVersion="0" ma:contentTypeDescription="Create a new document." ma:contentTypeScope="" ma:versionID="21cde94fc0a28e3be33061f8f75ca499">
   <xsd:schema xmlns:xsd="http://www.w3.org/2001/XMLSchema" xmlns:xs="http://www.w3.org/2001/XMLSchema" xmlns:p="http://schemas.microsoft.com/office/2006/metadata/properties" targetNamespace="http://schemas.microsoft.com/office/2006/metadata/properties" ma:root="true" ma:fieldsID="1b05d82d297216baf5b26c55225140df">
     <xsd:element name="properties">
@@ -17911,6 +19211,15 @@
 </ct:contentTypeSchema>
 </file>
 
+<file path=customXml/item3.xml><?xml version="1.0" encoding="utf-8"?>
+<?mso-contentType ?>
+<FormTemplates xmlns="http://schemas.microsoft.com/sharepoint/v3/contenttype/forms">
+  <Display>DocumentLibraryForm</Display>
+  <Edit>DocumentLibraryForm</Edit>
+  <New>DocumentLibraryForm</New>
+</FormTemplates>
+</file>
+
 <file path=customXml/item4.xml><?xml version="1.0" encoding="utf-8"?>
 <b:Sources xmlns:b="http://schemas.openxmlformats.org/officeDocument/2006/bibliography" xmlns="http://schemas.openxmlformats.org/officeDocument/2006/bibliography" SelectedStyle="\HarvardAnglia2008OfficeOnline.xsl" StyleName="Harvard - Anglia" Version="2008">
   <b:Source>
@@ -17958,14 +19267,6 @@
 </file>
 
 <file path=customXml/itemProps2.xml><?xml version="1.0" encoding="utf-8"?>
-<ds:datastoreItem xmlns:ds="http://schemas.openxmlformats.org/officeDocument/2006/customXml" ds:itemID="{36B18D59-688D-4806-A4EA-B7808C4D834E}">
-  <ds:schemaRefs>
-    <ds:schemaRef ds:uri="http://schemas.microsoft.com/sharepoint/v3/contenttype/forms"/>
-  </ds:schemaRefs>
-</ds:datastoreItem>
-</file>
-
-<file path=customXml/itemProps3.xml><?xml version="1.0" encoding="utf-8"?>
 <ds:datastoreItem xmlns:ds="http://schemas.openxmlformats.org/officeDocument/2006/customXml" ds:itemID="{A1CCA085-C4A8-4258-9B79-8B8B63775FEE}">
   <ds:schemaRefs>
     <ds:schemaRef ds:uri="http://schemas.microsoft.com/office/2006/metadata/contentType"/>
@@ -17981,8 +19282,16 @@
 </ds:datastoreItem>
 </file>
 
+<file path=customXml/itemProps3.xml><?xml version="1.0" encoding="utf-8"?>
+<ds:datastoreItem xmlns:ds="http://schemas.openxmlformats.org/officeDocument/2006/customXml" ds:itemID="{36B18D59-688D-4806-A4EA-B7808C4D834E}">
+  <ds:schemaRefs>
+    <ds:schemaRef ds:uri="http://schemas.microsoft.com/sharepoint/v3/contenttype/forms"/>
+  </ds:schemaRefs>
+</ds:datastoreItem>
+</file>
+
 <file path=customXml/itemProps4.xml><?xml version="1.0" encoding="utf-8"?>
-<ds:datastoreItem xmlns:ds="http://schemas.openxmlformats.org/officeDocument/2006/customXml" ds:itemID="{F167C767-CB19-48FE-B153-20278DB49D14}">
+<ds:datastoreItem xmlns:ds="http://schemas.openxmlformats.org/officeDocument/2006/customXml" ds:itemID="{CB44FD58-52D8-4FD3-A216-590BA11BD5C6}">
   <ds:schemaRefs>
     <ds:schemaRef ds:uri="http://schemas.openxmlformats.org/officeDocument/2006/bibliography"/>
   </ds:schemaRefs>

</xml_diff>